<commit_message>
added homework 3 last status
</commit_message>
<xml_diff>
--- a/Parallel and Distributed System Programming/mpi/Dağıtık ve Paralel Sistemler Ödev.docx
+++ b/Parallel and Distributed System Programming/mpi/Dağıtık ve Paralel Sistemler Ödev.docx
@@ -181,32 +181,22 @@
         <w:rPr>
           <w:b/>
         </w:rPr>
-        <w:t xml:space="preserve">Oğulcan </w:t>
-      </w:r>
-      <w:proofErr w:type="spellStart"/>
-      <w:r>
+        <w:t>Oğulcan Uçarsu</w:t>
+      </w:r>
+    </w:p>
+    <w:p>
+      <w:pPr>
+        <w:jc w:val="center"/>
         <w:rPr>
           <w:b/>
         </w:rPr>
-        <w:t>Uçarsu</w:t>
-      </w:r>
-      <w:proofErr w:type="spellEnd"/>
-    </w:p>
-    <w:p>
-      <w:pPr>
-        <w:jc w:val="center"/>
+      </w:pPr>
+      <w:r>
         <w:rPr>
           <w:b/>
         </w:rPr>
-      </w:pPr>
-      <w:proofErr w:type="gramStart"/>
-      <w:r>
-        <w:rPr>
-          <w:b/>
-        </w:rPr>
         <w:t>185172014</w:t>
       </w:r>
-      <w:proofErr w:type="gramEnd"/>
     </w:p>
     <w:p/>
     <w:p>
@@ -327,7 +317,13 @@
         <w:t xml:space="preserve"> hesapl</w:t>
       </w:r>
       <w:r>
-        <w:t xml:space="preserve">ama araçlarından bir tanesidir. Matrislerin çarpımları, dağıtık şekilde farklı çekirdekler üzerinden yapılarak Paralel Programlama çalışma prensibi ve performansı gözlemlenmiştir. </w:t>
+        <w:t>ama araçlarından bir tanesidir</w:t>
+      </w:r>
+      <w:r>
+        <w:t>[1]</w:t>
+      </w:r>
+      <w:r>
+        <w:t xml:space="preserve">. Matrislerin çarpımları, dağıtık şekilde farklı çekirdekler üzerinden yapılarak Paralel Programlama çalışma prensibi ve performansı gözlemlenmiştir. </w:t>
       </w:r>
       <w:r>
         <w:t>İşlemler 1000 - 10000 boyutlu matrisler üzerin</w:t>
@@ -373,84 +369,14 @@
         <w:rPr>
           <w:rFonts w:cstheme="minorHAnsi"/>
         </w:rPr>
-        <w:t xml:space="preserve">Paralel Programlama, Windows bir bilgisayarın üzerinde, kurulan </w:t>
-      </w:r>
-      <w:proofErr w:type="spellStart"/>
-      <w:r>
-        <w:rPr>
-          <w:rFonts w:cstheme="minorHAnsi"/>
-        </w:rPr>
-        <w:t>Ubuntu</w:t>
-      </w:r>
-      <w:proofErr w:type="spellEnd"/>
-      <w:r>
-        <w:rPr>
-          <w:rFonts w:cstheme="minorHAnsi"/>
-        </w:rPr>
-        <w:t xml:space="preserve"> işlem sisteminde ki sanal bilgisayarda denenmiştir. </w:t>
-      </w:r>
-      <w:proofErr w:type="spellStart"/>
-      <w:r>
-        <w:rPr>
-          <w:rFonts w:cstheme="minorHAnsi"/>
-        </w:rPr>
-        <w:t>Ubuntu</w:t>
-      </w:r>
-      <w:proofErr w:type="spellEnd"/>
-      <w:r>
-        <w:rPr>
-          <w:rFonts w:cstheme="minorHAnsi"/>
-        </w:rPr>
-        <w:t xml:space="preserve"> işletim sistemi, ‘</w:t>
-      </w:r>
-      <w:proofErr w:type="spellStart"/>
-      <w:r>
-        <w:rPr>
-          <w:rFonts w:cstheme="minorHAnsi"/>
-        </w:rPr>
-        <w:t>Oracle</w:t>
-      </w:r>
-      <w:proofErr w:type="spellEnd"/>
-      <w:r>
-        <w:rPr>
-          <w:rFonts w:cstheme="minorHAnsi"/>
-        </w:rPr>
-        <w:t xml:space="preserve"> VM </w:t>
-      </w:r>
-      <w:proofErr w:type="spellStart"/>
-      <w:r>
-        <w:rPr>
-          <w:rFonts w:cstheme="minorHAnsi"/>
-        </w:rPr>
-        <w:t>Virtual</w:t>
-      </w:r>
-      <w:proofErr w:type="spellEnd"/>
+        <w:t>Paralel Programlama, Windows bir bilgisayarın üzerinde, kurulan Ubuntu işlem sisteminde ki sanal bilgisayarda denenmiştir. Ubuntu işletim sistemi, ‘Oracle VM Virtual Box Programı’ kullanılarak kurulmuştur.</w:t>
+      </w:r>
       <w:r>
         <w:rPr>
           <w:rFonts w:cstheme="minorHAnsi"/>
         </w:rPr>
         <w:t xml:space="preserve"> </w:t>
       </w:r>
-      <w:proofErr w:type="spellStart"/>
-      <w:r>
-        <w:rPr>
-          <w:rFonts w:cstheme="minorHAnsi"/>
-        </w:rPr>
-        <w:t>Box</w:t>
-      </w:r>
-      <w:proofErr w:type="spellEnd"/>
-      <w:r>
-        <w:rPr>
-          <w:rFonts w:cstheme="minorHAnsi"/>
-        </w:rPr>
-        <w:t xml:space="preserve"> Programı’ kullanılarak kurulmuştur.</w:t>
-      </w:r>
-      <w:r>
-        <w:rPr>
-          <w:rFonts w:cstheme="minorHAnsi"/>
-        </w:rPr>
-        <w:t xml:space="preserve"> </w:t>
-      </w:r>
       <w:r>
         <w:rPr>
           <w:rFonts w:cstheme="minorHAnsi"/>
@@ -467,16 +393,8 @@
         <w:rPr>
           <w:rFonts w:cstheme="minorHAnsi"/>
         </w:rPr>
-        <w:t xml:space="preserve"> </w:t>
-      </w:r>
-      <w:proofErr w:type="spellStart"/>
-      <w:r>
-        <w:rPr>
-          <w:rFonts w:cstheme="minorHAnsi"/>
-        </w:rPr>
-        <w:t>Ubuntu</w:t>
-      </w:r>
-      <w:proofErr w:type="spellEnd"/>
+        <w:t xml:space="preserve"> Ubuntu</w:t>
+      </w:r>
       <w:r>
         <w:rPr>
           <w:rFonts w:cstheme="minorHAnsi"/>
@@ -508,19 +426,11 @@
         </w:rPr>
         <w:t xml:space="preserve">: </w:t>
       </w:r>
-      <w:proofErr w:type="spellStart"/>
-      <w:r>
-        <w:rPr>
-          <w:rFonts w:cstheme="minorHAnsi"/>
-        </w:rPr>
-        <w:t>Ubuntu</w:t>
-      </w:r>
-      <w:proofErr w:type="spellEnd"/>
-      <w:r>
-        <w:rPr>
-          <w:rFonts w:cstheme="minorHAnsi"/>
-        </w:rPr>
-        <w:t xml:space="preserve"> 64 bit</w:t>
+      <w:r>
+        <w:rPr>
+          <w:rFonts w:cstheme="minorHAnsi"/>
+        </w:rPr>
+        <w:t>Ubuntu 64 bit</w:t>
       </w:r>
       <w:r>
         <w:rPr>
@@ -568,33 +478,23 @@
           <w:rFonts w:cstheme="minorHAnsi"/>
         </w:rPr>
       </w:pPr>
-      <w:proofErr w:type="spellStart"/>
-      <w:r>
-        <w:rPr>
-          <w:rFonts w:cstheme="minorHAnsi"/>
-        </w:rPr>
-        <w:t>Ubuntu</w:t>
-      </w:r>
-      <w:proofErr w:type="spellEnd"/>
-      <w:r>
-        <w:rPr>
-          <w:rFonts w:cstheme="minorHAnsi"/>
-        </w:rPr>
-        <w:t xml:space="preserve"> sanal bilgisayarı kurduktan sonra, Matris çarpımlarını yapabilmek için, ‘GCC’ derleyicisinin ve ‘</w:t>
-      </w:r>
-      <w:proofErr w:type="spellStart"/>
-      <w:r>
-        <w:rPr>
-          <w:rFonts w:cstheme="minorHAnsi"/>
-        </w:rPr>
-        <w:t>Open</w:t>
-      </w:r>
-      <w:proofErr w:type="spellEnd"/>
-      <w:r>
-        <w:rPr>
-          <w:rFonts w:cstheme="minorHAnsi"/>
-        </w:rPr>
-        <w:t xml:space="preserve"> MPI’ kütüphanesinin indirilmesi gerekmektedir. </w:t>
+      <w:r>
+        <w:rPr>
+          <w:rFonts w:cstheme="minorHAnsi"/>
+        </w:rPr>
+        <w:t>Ubuntu sanal bilgisayarı kurduktan sonra, Matris çarpımlarını yapabilmek için, ‘GCC’ derleyicisinin ve ‘Open MPI’ kütüphanesinin indirilmesi gerekmektedir</w:t>
+      </w:r>
+      <w:r>
+        <w:rPr>
+          <w:rFonts w:cstheme="minorHAnsi"/>
+        </w:rPr>
+        <w:t>[2]</w:t>
+      </w:r>
+      <w:r>
+        <w:rPr>
+          <w:rFonts w:cstheme="minorHAnsi"/>
+        </w:rPr>
+        <w:t xml:space="preserve">. </w:t>
       </w:r>
       <w:r>
         <w:rPr>
@@ -619,49 +519,7 @@
         <w:rPr>
           <w:rFonts w:cstheme="minorHAnsi"/>
         </w:rPr>
-        <w:t>‘</w:t>
-      </w:r>
-      <w:proofErr w:type="spellStart"/>
-      <w:r>
-        <w:rPr>
-          <w:rFonts w:cstheme="minorHAnsi"/>
-        </w:rPr>
-        <w:t>sudo</w:t>
-      </w:r>
-      <w:proofErr w:type="spellEnd"/>
-      <w:r>
-        <w:rPr>
-          <w:rFonts w:cstheme="minorHAnsi"/>
-        </w:rPr>
-        <w:t xml:space="preserve"> apt </w:t>
-      </w:r>
-      <w:proofErr w:type="spellStart"/>
-      <w:r>
-        <w:rPr>
-          <w:rFonts w:cstheme="minorHAnsi"/>
-        </w:rPr>
-        <w:t>install</w:t>
-      </w:r>
-      <w:proofErr w:type="spellEnd"/>
-      <w:r>
-        <w:rPr>
-          <w:rFonts w:cstheme="minorHAnsi"/>
-        </w:rPr>
-        <w:t xml:space="preserve"> </w:t>
-      </w:r>
-      <w:proofErr w:type="spellStart"/>
-      <w:r>
-        <w:rPr>
-          <w:rFonts w:cstheme="minorHAnsi"/>
-        </w:rPr>
-        <w:t>gcc</w:t>
-      </w:r>
-      <w:proofErr w:type="spellEnd"/>
-      <w:r>
-        <w:rPr>
-          <w:rFonts w:cstheme="minorHAnsi"/>
-        </w:rPr>
-        <w:t>’  komutu ile GCC derleyicisi indirilir.</w:t>
+        <w:t>‘sudo apt install gcc’  komutu ile GCC derleyicisi indirilir.</w:t>
       </w:r>
     </w:p>
     <w:p>
@@ -680,77 +538,7 @@
         <w:rPr>
           <w:rFonts w:cstheme="minorHAnsi"/>
         </w:rPr>
-        <w:t>‘</w:t>
-      </w:r>
-      <w:proofErr w:type="spellStart"/>
-      <w:r>
-        <w:rPr>
-          <w:rFonts w:cstheme="minorHAnsi"/>
-        </w:rPr>
-        <w:t>sudo</w:t>
-      </w:r>
-      <w:proofErr w:type="spellEnd"/>
-      <w:r>
-        <w:rPr>
-          <w:rFonts w:cstheme="minorHAnsi"/>
-        </w:rPr>
-        <w:t xml:space="preserve"> apt </w:t>
-      </w:r>
-      <w:proofErr w:type="spellStart"/>
-      <w:r>
-        <w:rPr>
-          <w:rFonts w:cstheme="minorHAnsi"/>
-        </w:rPr>
-        <w:t>install</w:t>
-      </w:r>
-      <w:proofErr w:type="spellEnd"/>
-      <w:r>
-        <w:rPr>
-          <w:rFonts w:cstheme="minorHAnsi"/>
-        </w:rPr>
-        <w:t xml:space="preserve"> </w:t>
-      </w:r>
-      <w:proofErr w:type="spellStart"/>
-      <w:r>
-        <w:rPr>
-          <w:rFonts w:cstheme="minorHAnsi"/>
-        </w:rPr>
-        <w:t>mpich</w:t>
-      </w:r>
-      <w:proofErr w:type="spellEnd"/>
-      <w:r>
-        <w:rPr>
-          <w:rFonts w:cstheme="minorHAnsi"/>
-        </w:rPr>
-        <w:t xml:space="preserve">’ komutu ile </w:t>
-      </w:r>
-      <w:proofErr w:type="spellStart"/>
-      <w:r>
-        <w:rPr>
-          <w:rFonts w:cstheme="minorHAnsi"/>
-        </w:rPr>
-        <w:t>Open</w:t>
-      </w:r>
-      <w:proofErr w:type="spellEnd"/>
-      <w:r>
-        <w:rPr>
-          <w:rFonts w:cstheme="minorHAnsi"/>
-        </w:rPr>
-        <w:t xml:space="preserve"> MPI kütüphanesi ile </w:t>
-      </w:r>
-      <w:proofErr w:type="spellStart"/>
-      <w:r>
-        <w:rPr>
-          <w:rFonts w:cstheme="minorHAnsi"/>
-        </w:rPr>
-        <w:t>indilir</w:t>
-      </w:r>
-      <w:proofErr w:type="spellEnd"/>
-      <w:r>
-        <w:rPr>
-          <w:rFonts w:cstheme="minorHAnsi"/>
-        </w:rPr>
-        <w:t>.</w:t>
+        <w:t>‘sudo apt install mpich’ komutu ile Open MPI kütüphanesi ile indilir.</w:t>
       </w:r>
     </w:p>
     <w:p>
@@ -820,19 +608,11 @@
         </w:rPr>
         <w:t xml:space="preserve"> </w:t>
       </w:r>
-      <w:proofErr w:type="spellStart"/>
-      <w:r>
-        <w:rPr>
-          <w:rFonts w:cstheme="minorHAnsi"/>
-        </w:rPr>
-        <w:t>Open</w:t>
-      </w:r>
-      <w:proofErr w:type="spellEnd"/>
-      <w:r>
-        <w:rPr>
-          <w:rFonts w:cstheme="minorHAnsi"/>
-        </w:rPr>
-        <w:t xml:space="preserve"> MPI ile m</w:t>
+      <w:r>
+        <w:rPr>
+          <w:rFonts w:cstheme="minorHAnsi"/>
+        </w:rPr>
+        <w:t>Open MPI ile m</w:t>
       </w:r>
       <w:r>
         <w:rPr>
@@ -971,131 +751,17 @@
         <w:tab/>
         <w:t xml:space="preserve">İlk önce </w:t>
       </w:r>
-      <w:proofErr w:type="spellStart"/>
-      <w:r>
-        <w:rPr>
-          <w:rFonts w:cstheme="minorHAnsi"/>
-        </w:rPr>
-        <w:t>Open</w:t>
-      </w:r>
-      <w:proofErr w:type="spellEnd"/>
-      <w:r>
-        <w:rPr>
-          <w:rFonts w:cstheme="minorHAnsi"/>
-        </w:rPr>
-        <w:t xml:space="preserve"> MPI kütüphanesini kullanabilmek için, ‘</w:t>
-      </w:r>
-      <w:proofErr w:type="spellStart"/>
-      <w:r>
-        <w:rPr>
-          <w:rFonts w:cstheme="minorHAnsi"/>
-        </w:rPr>
-        <w:t>include</w:t>
-      </w:r>
-      <w:proofErr w:type="spellEnd"/>
-      <w:r>
-        <w:rPr>
-          <w:rFonts w:cstheme="minorHAnsi"/>
-        </w:rPr>
-        <w:t>&lt;</w:t>
-      </w:r>
-      <w:proofErr w:type="spellStart"/>
-      <w:proofErr w:type="gramStart"/>
-      <w:r>
-        <w:rPr>
-          <w:rFonts w:cstheme="minorHAnsi"/>
-        </w:rPr>
-        <w:t>mpi</w:t>
-      </w:r>
-      <w:proofErr w:type="spellEnd"/>
-      <w:r>
-        <w:rPr>
-          <w:rFonts w:cstheme="minorHAnsi"/>
-        </w:rPr>
-        <w:t>.h</w:t>
-      </w:r>
-      <w:proofErr w:type="gramEnd"/>
-      <w:r>
-        <w:rPr>
-          <w:rFonts w:cstheme="minorHAnsi"/>
-        </w:rPr>
-        <w:t xml:space="preserve">&gt;’ kodu yazılarak </w:t>
-      </w:r>
-      <w:proofErr w:type="spellStart"/>
-      <w:r>
-        <w:rPr>
-          <w:rFonts w:cstheme="minorHAnsi"/>
-        </w:rPr>
-        <w:t>Open</w:t>
-      </w:r>
-      <w:proofErr w:type="spellEnd"/>
-      <w:r>
-        <w:rPr>
-          <w:rFonts w:cstheme="minorHAnsi"/>
-        </w:rPr>
-        <w:t xml:space="preserve"> MPI  kütüphanesi projeye </w:t>
-      </w:r>
-      <w:proofErr w:type="spellStart"/>
-      <w:r>
-        <w:rPr>
-          <w:rFonts w:cstheme="minorHAnsi"/>
-        </w:rPr>
-        <w:t>import</w:t>
-      </w:r>
-      <w:proofErr w:type="spellEnd"/>
-      <w:r>
-        <w:rPr>
-          <w:rFonts w:cstheme="minorHAnsi"/>
-        </w:rPr>
-        <w:t xml:space="preserve"> edilir. Daha sonra matris çarpımı yapacak olan matrisler, matris boyutları ve değişkenler tanımlanır. ‘MPI’ ile başlaya</w:t>
-      </w:r>
-      <w:r>
-        <w:rPr>
-          <w:rFonts w:cstheme="minorHAnsi"/>
-        </w:rPr>
-        <w:t xml:space="preserve">n kod parçaları ise Paralel programlama yapabilmek için, </w:t>
-      </w:r>
-      <w:proofErr w:type="spellStart"/>
-      <w:r>
-        <w:rPr>
-          <w:rFonts w:cstheme="minorHAnsi"/>
-        </w:rPr>
-        <w:t>Open</w:t>
-      </w:r>
-      <w:proofErr w:type="spellEnd"/>
-      <w:r>
-        <w:rPr>
-          <w:rFonts w:cstheme="minorHAnsi"/>
-        </w:rPr>
-        <w:t xml:space="preserve"> MPI kütüphanesinin ayağa kalkmasını sağlamaktadır. ‘</w:t>
-      </w:r>
-      <w:proofErr w:type="spellStart"/>
-      <w:r>
-        <w:rPr>
-          <w:rFonts w:cstheme="minorHAnsi"/>
-        </w:rPr>
-        <w:t>Init</w:t>
-      </w:r>
-      <w:proofErr w:type="spellEnd"/>
-      <w:r>
-        <w:rPr>
-          <w:rFonts w:cstheme="minorHAnsi"/>
-        </w:rPr>
-        <w:t xml:space="preserve">’ komutu, </w:t>
-      </w:r>
-      <w:proofErr w:type="spellStart"/>
-      <w:r>
-        <w:rPr>
-          <w:rFonts w:cstheme="minorHAnsi"/>
-        </w:rPr>
-        <w:t>Open</w:t>
-      </w:r>
-      <w:proofErr w:type="spellEnd"/>
-      <w:r>
-        <w:rPr>
-          <w:rFonts w:cstheme="minorHAnsi"/>
-        </w:rPr>
-        <w:t xml:space="preserve"> MPI </w:t>
+      <w:r>
+        <w:rPr>
+          <w:rFonts w:cstheme="minorHAnsi"/>
+        </w:rPr>
+        <w:t>Open MPI kütüphanesini kullanabilmek için, ‘include&lt;mpi.h&gt;’ kodu yazılarak Open MPI  kütüphanesi projeye import edilir. Daha sonra matris çarpımı yapacak olan matrisler, matris boyutları ve değişkenler tanımlanır. ‘MPI’ ile başlaya</w:t>
+      </w:r>
+      <w:r>
+        <w:rPr>
+          <w:rFonts w:cstheme="minorHAnsi"/>
+        </w:rPr>
+        <w:t xml:space="preserve">n kod parçaları ise Paralel programlama yapabilmek için, Open MPI kütüphanesinin ayağa kalkmasını sağlamaktadır. ‘Init’ komutu, Open MPI </w:t>
       </w:r>
       <w:r>
         <w:rPr>
@@ -1108,49 +774,19 @@
         <w:rPr>
           <w:rFonts w:cstheme="minorHAnsi"/>
         </w:rPr>
-        <w:t xml:space="preserve"> ‘</w:t>
-      </w:r>
-      <w:proofErr w:type="spellStart"/>
-      <w:r>
-        <w:rPr>
-          <w:rFonts w:cstheme="minorHAnsi"/>
-        </w:rPr>
-        <w:t>rank</w:t>
-      </w:r>
-      <w:proofErr w:type="spellEnd"/>
-      <w:r>
-        <w:rPr>
-          <w:rFonts w:cstheme="minorHAnsi"/>
-        </w:rPr>
-        <w:t>’ komutu ise ‘</w:t>
-      </w:r>
-      <w:proofErr w:type="spellStart"/>
-      <w:r>
-        <w:rPr>
-          <w:rFonts w:cstheme="minorHAnsi"/>
-        </w:rPr>
-        <w:t>processlere</w:t>
-      </w:r>
-      <w:proofErr w:type="spellEnd"/>
-      <w:r>
-        <w:rPr>
-          <w:rFonts w:cstheme="minorHAnsi"/>
-        </w:rPr>
-        <w:t>’ sıra vermektedir. ‘size’ komutu ise ‘</w:t>
-      </w:r>
-      <w:proofErr w:type="spellStart"/>
-      <w:r>
-        <w:rPr>
-          <w:rFonts w:cstheme="minorHAnsi"/>
-        </w:rPr>
-        <w:t>processlerinin</w:t>
-      </w:r>
-      <w:proofErr w:type="spellEnd"/>
-      <w:r>
-        <w:rPr>
-          <w:rFonts w:cstheme="minorHAnsi"/>
-        </w:rPr>
-        <w:t xml:space="preserve">’ sayısını verir. </w:t>
+        <w:t xml:space="preserve"> ‘rank’ komutu ise ‘processlere’ sıra vermektedir. ‘size’ komutu ise ‘processlerinin’ sayısını verir</w:t>
+      </w:r>
+      <w:r>
+        <w:rPr>
+          <w:rFonts w:cstheme="minorHAnsi"/>
+        </w:rPr>
+        <w:t>[3,4]</w:t>
+      </w:r>
+      <w:r>
+        <w:rPr>
+          <w:rFonts w:cstheme="minorHAnsi"/>
+        </w:rPr>
+        <w:t xml:space="preserve">. </w:t>
       </w:r>
       <w:r>
         <w:rPr>
@@ -1300,21 +936,7 @@
         <w:rPr>
           <w:rFonts w:cstheme="minorHAnsi"/>
         </w:rPr>
-        <w:t xml:space="preserve"> ‘</w:t>
-      </w:r>
-      <w:proofErr w:type="spellStart"/>
-      <w:r>
-        <w:rPr>
-          <w:rFonts w:cstheme="minorHAnsi"/>
-        </w:rPr>
-        <w:t>core</w:t>
-      </w:r>
-      <w:proofErr w:type="spellEnd"/>
-      <w:r>
-        <w:rPr>
-          <w:rFonts w:cstheme="minorHAnsi"/>
-        </w:rPr>
-        <w:t>’ sayılarının kontrol edilmesi</w:t>
+        <w:t xml:space="preserve"> ‘core’ sayılarının kontrol edilmesi</w:t>
       </w:r>
     </w:p>
     <w:p>
@@ -1346,21 +968,7 @@
         <w:rPr>
           <w:rFonts w:cstheme="minorHAnsi"/>
         </w:rPr>
-        <w:t>ının birden fazla çekirdek üzerinde yapılması için ‘</w:t>
-      </w:r>
-      <w:proofErr w:type="spellStart"/>
-      <w:r>
-        <w:rPr>
-          <w:rFonts w:cstheme="minorHAnsi"/>
-        </w:rPr>
-        <w:t>core</w:t>
-      </w:r>
-      <w:proofErr w:type="spellEnd"/>
-      <w:r>
-        <w:rPr>
-          <w:rFonts w:cstheme="minorHAnsi"/>
-        </w:rPr>
-        <w:t>’ sayısının kontrolü yapılır.</w:t>
+        <w:t>ının birden fazla çekirdek üzerinde yapılması için ‘core’ sayısının kontrolü yapılır.</w:t>
       </w:r>
       <w:r>
         <w:rPr>
@@ -1442,33 +1050,11 @@
         </w:rPr>
         <w:t xml:space="preserve">Şekil – 3 </w:t>
       </w:r>
-      <w:proofErr w:type="spellStart"/>
-      <w:r>
-        <w:rPr>
-          <w:rFonts w:cstheme="minorHAnsi"/>
-        </w:rPr>
-        <w:t>Master</w:t>
-      </w:r>
-      <w:proofErr w:type="spellEnd"/>
-      <w:r>
-        <w:rPr>
-          <w:rFonts w:cstheme="minorHAnsi"/>
-        </w:rPr>
-        <w:t xml:space="preserve"> çekirdeğin matrisleri oluşturması ve görevleri </w:t>
-      </w:r>
-      <w:proofErr w:type="spellStart"/>
-      <w:r>
-        <w:rPr>
-          <w:rFonts w:cstheme="minorHAnsi"/>
-        </w:rPr>
-        <w:t>işci</w:t>
-      </w:r>
-      <w:proofErr w:type="spellEnd"/>
-      <w:r>
-        <w:rPr>
-          <w:rFonts w:cstheme="minorHAnsi"/>
-        </w:rPr>
-        <w:t xml:space="preserve"> çekirdeklere dağıtması</w:t>
+      <w:r>
+        <w:rPr>
+          <w:rFonts w:cstheme="minorHAnsi"/>
+        </w:rPr>
+        <w:t>Master çekirdeğin matrisleri oluşturması ve görevleri işci çekirdeklere dağıtması</w:t>
       </w:r>
     </w:p>
     <w:p>
@@ -1484,95 +1070,17 @@
         </w:rPr>
         <w:tab/>
       </w:r>
-      <w:proofErr w:type="spellStart"/>
-      <w:r>
-        <w:rPr>
-          <w:rFonts w:cstheme="minorHAnsi"/>
-        </w:rPr>
-        <w:t>Id’si</w:t>
-      </w:r>
-      <w:proofErr w:type="spellEnd"/>
-      <w:r>
-        <w:rPr>
-          <w:rFonts w:cstheme="minorHAnsi"/>
-        </w:rPr>
-        <w:t xml:space="preserve"> sıfır olan çekirdek, </w:t>
-      </w:r>
-      <w:proofErr w:type="spellStart"/>
-      <w:r>
-        <w:rPr>
-          <w:rFonts w:cstheme="minorHAnsi"/>
-        </w:rPr>
-        <w:t>master</w:t>
-      </w:r>
-      <w:proofErr w:type="spellEnd"/>
-      <w:r>
-        <w:rPr>
-          <w:rFonts w:cstheme="minorHAnsi"/>
-        </w:rPr>
-        <w:t>(ana) çekirdek kabul edilerek, matris çarpımı yapacak olan değerlere ‘</w:t>
-      </w:r>
-      <w:proofErr w:type="spellStart"/>
-      <w:r>
-        <w:rPr>
-          <w:rFonts w:cstheme="minorHAnsi"/>
-        </w:rPr>
-        <w:t>random</w:t>
-      </w:r>
-      <w:proofErr w:type="spellEnd"/>
-      <w:r>
-        <w:rPr>
-          <w:rFonts w:cstheme="minorHAnsi"/>
-        </w:rPr>
-        <w:t>’ değerler atayarak, diğer görev yapacak olan çekirdeklere ilk ‘</w:t>
-      </w:r>
-      <w:proofErr w:type="spellStart"/>
-      <w:r>
-        <w:rPr>
-          <w:rFonts w:cstheme="minorHAnsi"/>
-        </w:rPr>
-        <w:t>for</w:t>
-      </w:r>
-      <w:proofErr w:type="spellEnd"/>
-      <w:r>
-        <w:rPr>
-          <w:rFonts w:cstheme="minorHAnsi"/>
-        </w:rPr>
-        <w:t>’</w:t>
-      </w:r>
-      <w:r>
-        <w:rPr>
-          <w:rFonts w:cstheme="minorHAnsi"/>
-        </w:rPr>
-        <w:t xml:space="preserve"> döngüsünün içerisinde çarpacak oldukları matris satırları gönderilir.  2. ‘</w:t>
-      </w:r>
-      <w:proofErr w:type="spellStart"/>
-      <w:r>
-        <w:rPr>
-          <w:rFonts w:cstheme="minorHAnsi"/>
-        </w:rPr>
-        <w:t>for</w:t>
-      </w:r>
-      <w:proofErr w:type="spellEnd"/>
-      <w:r>
-        <w:rPr>
-          <w:rFonts w:cstheme="minorHAnsi"/>
-        </w:rPr>
-        <w:t xml:space="preserve">’ döngüsünde ise, görevlerini tamamlayan </w:t>
-      </w:r>
-      <w:proofErr w:type="spellStart"/>
-      <w:r>
-        <w:rPr>
-          <w:rFonts w:cstheme="minorHAnsi"/>
-        </w:rPr>
-        <w:t>işci</w:t>
-      </w:r>
-      <w:proofErr w:type="spellEnd"/>
-      <w:r>
-        <w:rPr>
-          <w:rFonts w:cstheme="minorHAnsi"/>
-        </w:rPr>
-        <w:t xml:space="preserve"> çekirdeklerden matris çarpım sonuçlarının değerleri alınarak</w:t>
+      <w:r>
+        <w:rPr>
+          <w:rFonts w:cstheme="minorHAnsi"/>
+        </w:rPr>
+        <w:t>Id’si sıfır olan çekirdek, master(ana) çekirdek kabul edilerek, matris çarpımı yapacak olan değerlere ‘random’ değerler atayarak, diğer görev yapacak olan çekirdeklere ilk ‘for’</w:t>
+      </w:r>
+      <w:r>
+        <w:rPr>
+          <w:rFonts w:cstheme="minorHAnsi"/>
+        </w:rPr>
+        <w:t xml:space="preserve"> döngüsünün içerisinde çarpacak oldukları matris satırları gönderilir.  2. ‘for’ döngüsünde ise, görevlerini tamamlayan işci çekirdeklerden matris çarpım sonuçlarının değerleri alınarak</w:t>
       </w:r>
       <w:r>
         <w:rPr>
@@ -1585,6 +1093,12 @@
           <w:rFonts w:cstheme="minorHAnsi"/>
         </w:rPr>
         <w:t>işlem tamamlanır</w:t>
+      </w:r>
+      <w:r>
+        <w:rPr>
+          <w:rFonts w:cstheme="minorHAnsi"/>
+        </w:rPr>
+        <w:t>[3,4]</w:t>
       </w:r>
       <w:r>
         <w:rPr>
@@ -1670,21 +1184,7 @@
         <w:rPr>
           <w:rFonts w:cstheme="minorHAnsi"/>
         </w:rPr>
-        <w:t xml:space="preserve"> </w:t>
-      </w:r>
-      <w:proofErr w:type="spellStart"/>
-      <w:r>
-        <w:rPr>
-          <w:rFonts w:cstheme="minorHAnsi"/>
-        </w:rPr>
-        <w:t>İşci</w:t>
-      </w:r>
-      <w:proofErr w:type="spellEnd"/>
-      <w:r>
-        <w:rPr>
-          <w:rFonts w:cstheme="minorHAnsi"/>
-        </w:rPr>
-        <w:t xml:space="preserve"> çekirdeklerin, kendilerine verilen matris çarpımı görevini yapan kod</w:t>
+        <w:t xml:space="preserve"> İşci çekirdeklerin, kendilerine verilen matris çarpımı görevini yapan kod</w:t>
       </w:r>
     </w:p>
     <w:p>
@@ -1705,34 +1205,107 @@
           <w:rFonts w:cstheme="minorHAnsi"/>
         </w:rPr>
         <w:tab/>
-      </w:r>
-      <w:proofErr w:type="spellStart"/>
-      <w:r>
-        <w:rPr>
-          <w:rFonts w:cstheme="minorHAnsi"/>
-        </w:rPr>
-        <w:t>Master</w:t>
-      </w:r>
-      <w:proofErr w:type="spellEnd"/>
-      <w:r>
-        <w:rPr>
-          <w:rFonts w:cstheme="minorHAnsi"/>
-        </w:rPr>
-        <w:t xml:space="preserve">(Ana) çekirdekten görevler dağıtıldıktan sonra </w:t>
-      </w:r>
-      <w:proofErr w:type="spellStart"/>
-      <w:r>
-        <w:rPr>
-          <w:rFonts w:cstheme="minorHAnsi"/>
-        </w:rPr>
-        <w:t>işci</w:t>
-      </w:r>
-      <w:proofErr w:type="spellEnd"/>
-      <w:r>
-        <w:rPr>
-          <w:rFonts w:cstheme="minorHAnsi"/>
-        </w:rPr>
-        <w:t xml:space="preserve"> çekirdekler sırası ile kendilerine verilen görevleri gerçekleştirir.  </w:t>
+        <w:t xml:space="preserve">Master(Ana) çekirdekten görevler dağıtıldıktan sonra işci çekirdekler sırası ile kendilerine verilen görevleri gerçekleştirir.  </w:t>
+      </w:r>
+    </w:p>
+    <w:p>
+      <w:pPr>
+        <w:rPr>
+          <w:rFonts w:cstheme="minorHAnsi"/>
+        </w:rPr>
+      </w:pPr>
+      <w:r>
+        <w:rPr>
+          <w:rFonts w:cstheme="minorHAnsi"/>
+        </w:rPr>
+        <w:tab/>
+        <w:t>Bütün işlemler bittikten sonra ise, MPI kütüphanesinin ‘finalize’ komutu ile kod sonlandırılır</w:t>
+      </w:r>
+      <w:r>
+        <w:rPr>
+          <w:rFonts w:cstheme="minorHAnsi"/>
+        </w:rPr>
+        <w:t>[3,4]</w:t>
+      </w:r>
+      <w:r>
+        <w:rPr>
+          <w:rFonts w:cstheme="minorHAnsi"/>
+        </w:rPr>
+        <w:t>.</w:t>
+      </w:r>
+    </w:p>
+    <w:p>
+      <w:pPr>
+        <w:jc w:val="center"/>
+        <w:rPr>
+          <w:rFonts w:cstheme="minorHAnsi"/>
+        </w:rPr>
+      </w:pPr>
+      <w:r>
+        <w:rPr>
+          <w:rFonts w:cstheme="minorHAnsi"/>
+          <w:noProof/>
+          <w:lang w:eastAsia="tr-TR"/>
+        </w:rPr>
+        <w:drawing>
+          <wp:inline distT="0" distB="0" distL="0" distR="0">
+            <wp:extent cx="2707640" cy="724535"/>
+            <wp:effectExtent l="19050" t="0" r="0" b="0"/>
+            <wp:docPr id="2" name="Resim 1"/>
+            <wp:cNvGraphicFramePr>
+              <a:graphicFrameLocks xmlns:a="http://schemas.openxmlformats.org/drawingml/2006/main" noChangeAspect="1"/>
+            </wp:cNvGraphicFramePr>
+            <a:graphic xmlns:a="http://schemas.openxmlformats.org/drawingml/2006/main">
+              <a:graphicData uri="http://schemas.openxmlformats.org/drawingml/2006/picture">
+                <pic:pic xmlns:pic="http://schemas.openxmlformats.org/drawingml/2006/picture">
+                  <pic:nvPicPr>
+                    <pic:cNvPr id="0" name="Picture 1"/>
+                    <pic:cNvPicPr>
+                      <a:picLocks noChangeAspect="1" noChangeArrowheads="1"/>
+                    </pic:cNvPicPr>
+                  </pic:nvPicPr>
+                  <pic:blipFill>
+                    <a:blip r:embed="rId12" cstate="print"/>
+                    <a:srcRect/>
+                    <a:stretch>
+                      <a:fillRect/>
+                    </a:stretch>
+                  </pic:blipFill>
+                  <pic:spPr bwMode="auto">
+                    <a:xfrm>
+                      <a:off x="0" y="0"/>
+                      <a:ext cx="2707640" cy="724535"/>
+                    </a:xfrm>
+                    <a:prstGeom prst="rect">
+                      <a:avLst/>
+                    </a:prstGeom>
+                    <a:noFill/>
+                    <a:ln w="9525">
+                      <a:noFill/>
+                      <a:miter lim="800000"/>
+                      <a:headEnd/>
+                      <a:tailEnd/>
+                    </a:ln>
+                  </pic:spPr>
+                </pic:pic>
+              </a:graphicData>
+            </a:graphic>
+          </wp:inline>
+        </w:drawing>
+      </w:r>
+    </w:p>
+    <w:p>
+      <w:pPr>
+        <w:jc w:val="center"/>
+        <w:rPr>
+          <w:rFonts w:cstheme="minorHAnsi"/>
+        </w:rPr>
+      </w:pPr>
+      <w:r>
+        <w:rPr>
+          <w:rFonts w:cstheme="minorHAnsi"/>
+        </w:rPr>
+        <w:t>Şekil – 5 MPI ‘finalize’komutunun kullanımı</w:t>
       </w:r>
     </w:p>
     <w:p>
@@ -1807,21 +1380,7 @@
         <w:rPr>
           <w:rFonts w:cstheme="minorHAnsi"/>
         </w:rPr>
-        <w:t xml:space="preserve"> 1000’er </w:t>
-      </w:r>
-      <w:proofErr w:type="spellStart"/>
-      <w:r>
-        <w:rPr>
-          <w:rFonts w:cstheme="minorHAnsi"/>
-        </w:rPr>
-        <w:t>1000’er</w:t>
-      </w:r>
-      <w:proofErr w:type="spellEnd"/>
-      <w:r>
-        <w:rPr>
-          <w:rFonts w:cstheme="minorHAnsi"/>
-        </w:rPr>
-        <w:t xml:space="preserve"> artan </w:t>
+        <w:t xml:space="preserve"> 1000’er 1000’er artan </w:t>
       </w:r>
       <w:r>
         <w:rPr>
@@ -1833,21 +1392,19 @@
         <w:rPr>
           <w:rFonts w:cstheme="minorHAnsi"/>
         </w:rPr>
-        <w:t xml:space="preserve"> Yazılan kodun çalıştırılması için ilk önce derlenmesi gerekmektedir. Derledikten sonra kaç çekirdekte çalışacağını belirterek programı </w:t>
-      </w:r>
-      <w:proofErr w:type="spellStart"/>
-      <w:r>
-        <w:rPr>
-          <w:rFonts w:cstheme="minorHAnsi"/>
-        </w:rPr>
-        <w:t>çalıştırırz</w:t>
-      </w:r>
-      <w:proofErr w:type="spellEnd"/>
-      <w:r>
-        <w:rPr>
-          <w:rFonts w:cstheme="minorHAnsi"/>
-        </w:rPr>
-        <w:t xml:space="preserve">. </w:t>
+        <w:t xml:space="preserve"> Yazılan kodun çalıştırılması için ilk önce derlenmesi gerekmektedir. Derledikten sonra kaç çekirdekte çalışacağını belirterek programı çalıştırır</w:t>
+      </w:r>
+      <w:r>
+        <w:rPr>
+          <w:rFonts w:cstheme="minorHAnsi"/>
+        </w:rPr>
+        <w:t>ı</w:t>
+      </w:r>
+      <w:r>
+        <w:rPr>
+          <w:rFonts w:cstheme="minorHAnsi"/>
+        </w:rPr>
+        <w:t xml:space="preserve">z. </w:t>
       </w:r>
     </w:p>
     <w:p>
@@ -1866,57 +1423,7 @@
         <w:rPr>
           <w:rFonts w:cstheme="minorHAnsi"/>
         </w:rPr>
-        <w:t>‘</w:t>
-      </w:r>
-      <w:proofErr w:type="spellStart"/>
-      <w:r>
-        <w:rPr>
-          <w:rFonts w:cstheme="minorHAnsi"/>
-        </w:rPr>
-        <w:t>mpicc</w:t>
-      </w:r>
-      <w:proofErr w:type="spellEnd"/>
-      <w:r>
-        <w:rPr>
-          <w:rFonts w:cstheme="minorHAnsi"/>
-        </w:rPr>
-        <w:t xml:space="preserve"> </w:t>
-      </w:r>
-      <w:proofErr w:type="spellStart"/>
-      <w:proofErr w:type="gramStart"/>
-      <w:r>
-        <w:rPr>
-          <w:rFonts w:cstheme="minorHAnsi"/>
-        </w:rPr>
-        <w:t>matric</w:t>
-      </w:r>
-      <w:proofErr w:type="spellEnd"/>
-      <w:r>
-        <w:rPr>
-          <w:rFonts w:cstheme="minorHAnsi"/>
-        </w:rPr>
-        <w:t>.c</w:t>
-      </w:r>
-      <w:proofErr w:type="gramEnd"/>
-      <w:r>
-        <w:rPr>
-          <w:rFonts w:cstheme="minorHAnsi"/>
-        </w:rPr>
-        <w:t xml:space="preserve"> –o </w:t>
-      </w:r>
-      <w:proofErr w:type="spellStart"/>
-      <w:r>
-        <w:rPr>
-          <w:rFonts w:cstheme="minorHAnsi"/>
-        </w:rPr>
-        <w:t>matric</w:t>
-      </w:r>
-      <w:proofErr w:type="spellEnd"/>
-      <w:r>
-        <w:rPr>
-          <w:rFonts w:cstheme="minorHAnsi"/>
-        </w:rPr>
-        <w:t>’ kodu derler.</w:t>
+        <w:t>‘mpicc matric.c –o matric’ kodu derler.</w:t>
       </w:r>
     </w:p>
     <w:p>
@@ -1935,49 +1442,49 @@
         <w:rPr>
           <w:rFonts w:cstheme="minorHAnsi"/>
         </w:rPr>
-        <w:t>‘</w:t>
-      </w:r>
-      <w:proofErr w:type="spellStart"/>
-      <w:r>
-        <w:rPr>
-          <w:rFonts w:cstheme="minorHAnsi"/>
-        </w:rPr>
-        <w:t>mpirun</w:t>
-      </w:r>
-      <w:proofErr w:type="spellEnd"/>
-      <w:r>
-        <w:rPr>
-          <w:rFonts w:cstheme="minorHAnsi"/>
-        </w:rPr>
-        <w:t xml:space="preserve"> –</w:t>
-      </w:r>
-      <w:proofErr w:type="spellStart"/>
-      <w:r>
-        <w:rPr>
-          <w:rFonts w:cstheme="minorHAnsi"/>
-        </w:rPr>
-        <w:t>np</w:t>
-      </w:r>
-      <w:proofErr w:type="spellEnd"/>
-      <w:r>
-        <w:rPr>
-          <w:rFonts w:cstheme="minorHAnsi"/>
-        </w:rPr>
-        <w:t xml:space="preserve"> 2 ./</w:t>
-      </w:r>
-      <w:proofErr w:type="spellStart"/>
-      <w:r>
-        <w:rPr>
-          <w:rFonts w:cstheme="minorHAnsi"/>
-        </w:rPr>
-        <w:t>matric</w:t>
-      </w:r>
-      <w:proofErr w:type="spellEnd"/>
-      <w:r>
-        <w:rPr>
-          <w:rFonts w:cstheme="minorHAnsi"/>
-        </w:rPr>
-        <w:t>’ programı çalıştırır.  1, 2, 4, 8 parametreleri kaç çekirdekte çalışacağını belirtir.</w:t>
+        <w:t>‘mpirun –np 2 ./matric’ programı çalıştırır.</w:t>
+      </w:r>
+      <w:r>
+        <w:rPr>
+          <w:rFonts w:cstheme="minorHAnsi"/>
+        </w:rPr>
+        <w:t xml:space="preserve"> 2 parametresi kaç çekirdek üzerinde çalılacağını belirtir. </w:t>
+      </w:r>
+      <w:r>
+        <w:rPr>
+          <w:rFonts w:cstheme="minorHAnsi"/>
+        </w:rPr>
+        <w:t xml:space="preserve"> 2, 4, 8</w:t>
+      </w:r>
+      <w:r>
+        <w:rPr>
+          <w:rFonts w:cstheme="minorHAnsi"/>
+        </w:rPr>
+        <w:t>, 16</w:t>
+      </w:r>
+      <w:r>
+        <w:rPr>
+          <w:rFonts w:cstheme="minorHAnsi"/>
+        </w:rPr>
+        <w:t xml:space="preserve"> parametreleri</w:t>
+      </w:r>
+      <w:r>
+        <w:rPr>
+          <w:rFonts w:cstheme="minorHAnsi"/>
+        </w:rPr>
+        <w:t xml:space="preserve"> verilebilir</w:t>
+      </w:r>
+      <w:r>
+        <w:rPr>
+          <w:rFonts w:cstheme="minorHAnsi"/>
+        </w:rPr>
+        <w:t>.</w:t>
+      </w:r>
+      <w:r>
+        <w:rPr>
+          <w:rFonts w:cstheme="minorHAnsi"/>
+        </w:rPr>
+        <w:t xml:space="preserve"> </w:t>
       </w:r>
     </w:p>
     <w:p>
@@ -1997,35 +1504,7 @@
         <w:rPr>
           <w:rFonts w:cstheme="minorHAnsi"/>
         </w:rPr>
-        <w:t>En performanslı matris çarpımının kaç tane ‘</w:t>
-      </w:r>
-      <w:proofErr w:type="spellStart"/>
-      <w:r>
-        <w:rPr>
-          <w:rFonts w:cstheme="minorHAnsi"/>
-        </w:rPr>
-        <w:t>core</w:t>
-      </w:r>
-      <w:proofErr w:type="spellEnd"/>
-      <w:r>
-        <w:rPr>
-          <w:rFonts w:cstheme="minorHAnsi"/>
-        </w:rPr>
-        <w:t>’ üzerinde çalıştığını bulmak için 1000*1000 matrisinde 2, 4 ve 8 ‘</w:t>
-      </w:r>
-      <w:proofErr w:type="spellStart"/>
-      <w:r>
-        <w:rPr>
-          <w:rFonts w:cstheme="minorHAnsi"/>
-        </w:rPr>
-        <w:t>core</w:t>
-      </w:r>
-      <w:proofErr w:type="spellEnd"/>
-      <w:r>
-        <w:rPr>
-          <w:rFonts w:cstheme="minorHAnsi"/>
-        </w:rPr>
-        <w:t xml:space="preserve">’ çalıştırılmıştır.  </w:t>
+        <w:t xml:space="preserve">En performanslı matris çarpımının kaç tane ‘core’ üzerinde çalıştığını bulmak için 1000*1000 matrisinde 2, 4 ve 8 ‘core’ çalıştırılmıştır.  </w:t>
       </w:r>
     </w:p>
     <w:p>
@@ -2081,35 +1560,7 @@
         <w:rPr>
           <w:rFonts w:cstheme="minorHAnsi"/>
         </w:rPr>
-        <w:t>En hızlı çarpım 2 ‘</w:t>
-      </w:r>
-      <w:proofErr w:type="spellStart"/>
-      <w:r>
-        <w:rPr>
-          <w:rFonts w:cstheme="minorHAnsi"/>
-        </w:rPr>
-        <w:t>core</w:t>
-      </w:r>
-      <w:proofErr w:type="spellEnd"/>
-      <w:r>
-        <w:rPr>
-          <w:rFonts w:cstheme="minorHAnsi"/>
-        </w:rPr>
-        <w:t>’ üzerinde olmuştur. En yavaş ise 8 ‘</w:t>
-      </w:r>
-      <w:proofErr w:type="spellStart"/>
-      <w:r>
-        <w:rPr>
-          <w:rFonts w:cstheme="minorHAnsi"/>
-        </w:rPr>
-        <w:t>core</w:t>
-      </w:r>
-      <w:proofErr w:type="spellEnd"/>
-      <w:r>
-        <w:rPr>
-          <w:rFonts w:cstheme="minorHAnsi"/>
-        </w:rPr>
-        <w:t>’  üzerinde olmuştur.</w:t>
+        <w:t>En hızlı çarpım 2 ‘core’ üzerinde olmuştur. En yavaş ise 8 ‘core’  üzerinde olmuştur.</w:t>
       </w:r>
     </w:p>
     <w:p>
@@ -2128,35 +1579,7 @@
         <w:rPr>
           <w:rFonts w:cstheme="minorHAnsi"/>
         </w:rPr>
-        <w:t>2 ‘</w:t>
-      </w:r>
-      <w:proofErr w:type="spellStart"/>
-      <w:r>
-        <w:rPr>
-          <w:rFonts w:cstheme="minorHAnsi"/>
-        </w:rPr>
-        <w:t>core</w:t>
-      </w:r>
-      <w:proofErr w:type="spellEnd"/>
-      <w:r>
-        <w:rPr>
-          <w:rFonts w:cstheme="minorHAnsi"/>
-        </w:rPr>
-        <w:t xml:space="preserve">’ -&gt; </w:t>
-      </w:r>
-      <w:proofErr w:type="gramStart"/>
-      <w:r>
-        <w:rPr>
-          <w:rFonts w:cstheme="minorHAnsi"/>
-        </w:rPr>
-        <w:t>39.6</w:t>
-      </w:r>
-      <w:proofErr w:type="gramEnd"/>
-      <w:r>
-        <w:rPr>
-          <w:rFonts w:cstheme="minorHAnsi"/>
-        </w:rPr>
-        <w:t xml:space="preserve"> saniye</w:t>
+        <w:t>2 ‘core’ -&gt; 39.6 saniye</w:t>
       </w:r>
     </w:p>
     <w:p>
@@ -2175,35 +1598,7 @@
         <w:rPr>
           <w:rFonts w:cstheme="minorHAnsi"/>
         </w:rPr>
-        <w:t>4 ‘</w:t>
-      </w:r>
-      <w:proofErr w:type="spellStart"/>
-      <w:r>
-        <w:rPr>
-          <w:rFonts w:cstheme="minorHAnsi"/>
-        </w:rPr>
-        <w:t>core</w:t>
-      </w:r>
-      <w:proofErr w:type="spellEnd"/>
-      <w:r>
-        <w:rPr>
-          <w:rFonts w:cstheme="minorHAnsi"/>
-        </w:rPr>
-        <w:t xml:space="preserve">’ -&gt; </w:t>
-      </w:r>
-      <w:proofErr w:type="gramStart"/>
-      <w:r>
-        <w:rPr>
-          <w:rFonts w:cstheme="minorHAnsi"/>
-        </w:rPr>
-        <w:t>78.4</w:t>
-      </w:r>
-      <w:proofErr w:type="gramEnd"/>
-      <w:r>
-        <w:rPr>
-          <w:rFonts w:cstheme="minorHAnsi"/>
-        </w:rPr>
-        <w:t xml:space="preserve"> saniye</w:t>
+        <w:t>4 ‘core’ -&gt; 78.4 saniye</w:t>
       </w:r>
     </w:p>
     <w:p>
@@ -2222,35 +1617,7 @@
         <w:rPr>
           <w:rFonts w:cstheme="minorHAnsi"/>
         </w:rPr>
-        <w:t>8 ‘</w:t>
-      </w:r>
-      <w:proofErr w:type="spellStart"/>
-      <w:r>
-        <w:rPr>
-          <w:rFonts w:cstheme="minorHAnsi"/>
-        </w:rPr>
-        <w:t>core</w:t>
-      </w:r>
-      <w:proofErr w:type="spellEnd"/>
-      <w:r>
-        <w:rPr>
-          <w:rFonts w:cstheme="minorHAnsi"/>
-        </w:rPr>
-        <w:t xml:space="preserve">’ -&gt; </w:t>
-      </w:r>
-      <w:proofErr w:type="gramStart"/>
-      <w:r>
-        <w:rPr>
-          <w:rFonts w:cstheme="minorHAnsi"/>
-        </w:rPr>
-        <w:t>167.7</w:t>
-      </w:r>
-      <w:proofErr w:type="gramEnd"/>
-      <w:r>
-        <w:rPr>
-          <w:rFonts w:cstheme="minorHAnsi"/>
-        </w:rPr>
-        <w:t xml:space="preserve"> saniye sürmüştür.</w:t>
+        <w:t>8 ‘core’ -&gt; 167.7 saniye sürmüştür.</w:t>
       </w:r>
     </w:p>
     <w:p>
@@ -2284,7 +1651,7 @@
                     </pic:cNvPicPr>
                   </pic:nvPicPr>
                   <pic:blipFill>
-                    <a:blip r:embed="rId12" cstate="print"/>
+                    <a:blip r:embed="rId13" cstate="print"/>
                     <a:srcRect/>
                     <a:stretch>
                       <a:fillRect/>
@@ -2353,6 +1720,38 @@
     </w:p>
     <w:p>
       <w:pPr>
+        <w:jc w:val="center"/>
+        <w:rPr>
+          <w:rFonts w:cstheme="minorHAnsi"/>
+        </w:rPr>
+      </w:pPr>
+    </w:p>
+    <w:p>
+      <w:pPr>
+        <w:jc w:val="center"/>
+        <w:rPr>
+          <w:rFonts w:cstheme="minorHAnsi"/>
+        </w:rPr>
+      </w:pPr>
+    </w:p>
+    <w:p>
+      <w:pPr>
+        <w:jc w:val="center"/>
+        <w:rPr>
+          <w:rFonts w:cstheme="minorHAnsi"/>
+        </w:rPr>
+      </w:pPr>
+    </w:p>
+    <w:p>
+      <w:pPr>
+        <w:jc w:val="center"/>
+        <w:rPr>
+          <w:rFonts w:cstheme="minorHAnsi"/>
+        </w:rPr>
+      </w:pPr>
+    </w:p>
+    <w:p>
+      <w:pPr>
         <w:pStyle w:val="ListeParagraf"/>
         <w:numPr>
           <w:ilvl w:val="0"/>
@@ -2462,7 +1861,7 @@
                     </pic:cNvPicPr>
                   </pic:nvPicPr>
                   <pic:blipFill>
-                    <a:blip r:embed="rId13" cstate="print"/>
+                    <a:blip r:embed="rId14" cstate="print"/>
                     <a:srcRect/>
                     <a:stretch>
                       <a:fillRect/>
@@ -2549,7 +1948,6 @@
         <w:rPr>
           <w:rFonts w:cstheme="minorHAnsi"/>
         </w:rPr>
-        <w:lastRenderedPageBreak/>
         <w:t>3000</w:t>
       </w:r>
       <w:r>
@@ -2661,7 +2059,7 @@
                     </pic:cNvPicPr>
                   </pic:nvPicPr>
                   <pic:blipFill>
-                    <a:blip r:embed="rId14" cstate="print"/>
+                    <a:blip r:embed="rId15" cstate="print"/>
                     <a:srcRect/>
                     <a:stretch>
                       <a:fillRect/>
@@ -2845,7 +2243,7 @@
                     </pic:cNvPicPr>
                   </pic:nvPicPr>
                   <pic:blipFill>
-                    <a:blip r:embed="rId15" cstate="print"/>
+                    <a:blip r:embed="rId16" cstate="print"/>
                     <a:srcRect/>
                     <a:stretch>
                       <a:fillRect/>
@@ -3023,7 +2421,7 @@
                     </pic:cNvPicPr>
                   </pic:nvPicPr>
                   <pic:blipFill>
-                    <a:blip r:embed="rId16" cstate="print"/>
+                    <a:blip r:embed="rId17" cstate="print"/>
                     <a:srcRect/>
                     <a:stretch>
                       <a:fillRect/>
@@ -3086,6 +2484,14 @@
     </w:p>
     <w:p>
       <w:pPr>
+        <w:jc w:val="center"/>
+        <w:rPr>
+          <w:rFonts w:cstheme="minorHAnsi"/>
+        </w:rPr>
+      </w:pPr>
+    </w:p>
+    <w:p>
+      <w:pPr>
         <w:pStyle w:val="ListeParagraf"/>
         <w:numPr>
           <w:ilvl w:val="0"/>
@@ -3213,7 +2619,7 @@
                     </pic:cNvPicPr>
                   </pic:nvPicPr>
                   <pic:blipFill>
-                    <a:blip r:embed="rId17" cstate="print"/>
+                    <a:blip r:embed="rId18" cstate="print"/>
                     <a:srcRect/>
                     <a:stretch>
                       <a:fillRect/>
@@ -3290,38 +2696,6 @@
     </w:p>
     <w:p>
       <w:pPr>
-        <w:jc w:val="center"/>
-        <w:rPr>
-          <w:rFonts w:cstheme="minorHAnsi"/>
-        </w:rPr>
-      </w:pPr>
-    </w:p>
-    <w:p>
-      <w:pPr>
-        <w:jc w:val="center"/>
-        <w:rPr>
-          <w:rFonts w:cstheme="minorHAnsi"/>
-        </w:rPr>
-      </w:pPr>
-    </w:p>
-    <w:p>
-      <w:pPr>
-        <w:jc w:val="center"/>
-        <w:rPr>
-          <w:rFonts w:cstheme="minorHAnsi"/>
-        </w:rPr>
-      </w:pPr>
-    </w:p>
-    <w:p>
-      <w:pPr>
-        <w:jc w:val="center"/>
-        <w:rPr>
-          <w:rFonts w:cstheme="minorHAnsi"/>
-        </w:rPr>
-      </w:pPr>
-    </w:p>
-    <w:p>
-      <w:pPr>
         <w:pStyle w:val="ListeParagraf"/>
         <w:numPr>
           <w:ilvl w:val="0"/>
@@ -3443,7 +2817,7 @@
                     </pic:cNvPicPr>
                   </pic:nvPicPr>
                   <pic:blipFill>
-                    <a:blip r:embed="rId18" cstate="print"/>
+                    <a:blip r:embed="rId19" cstate="print"/>
                     <a:srcRect/>
                     <a:stretch>
                       <a:fillRect/>
@@ -3563,7 +2937,13 @@
         <w:rPr>
           <w:rFonts w:cstheme="minorHAnsi"/>
         </w:rPr>
-        <w:t>12 Dakika 1 Saniye 227 Milisaniye’de işlem tamamlanmıştır.</w:t>
+        <w:t>38631.96</w:t>
+      </w:r>
+      <w:r>
+        <w:rPr>
+          <w:rFonts w:cstheme="minorHAnsi"/>
+        </w:rPr>
+        <w:t xml:space="preserve"> Saniye’de işlem tamamlanmıştır.</w:t>
       </w:r>
     </w:p>
     <w:p>
@@ -3581,9 +2961,9 @@
         </w:rPr>
         <w:drawing>
           <wp:inline distT="0" distB="0" distL="0" distR="0">
-            <wp:extent cx="3896806" cy="1009402"/>
-            <wp:effectExtent l="19050" t="0" r="8444" b="0"/>
-            <wp:docPr id="61" name="Resim 61"/>
+            <wp:extent cx="4475728" cy="913539"/>
+            <wp:effectExtent l="19050" t="0" r="1022" b="0"/>
+            <wp:docPr id="1" name="Resim 1"/>
             <wp:cNvGraphicFramePr>
               <a:graphicFrameLocks xmlns:a="http://schemas.openxmlformats.org/drawingml/2006/main" noChangeAspect="1"/>
             </wp:cNvGraphicFramePr>
@@ -3591,13 +2971,13 @@
               <a:graphicData uri="http://schemas.openxmlformats.org/drawingml/2006/picture">
                 <pic:pic xmlns:pic="http://schemas.openxmlformats.org/drawingml/2006/picture">
                   <pic:nvPicPr>
-                    <pic:cNvPr id="0" name="Picture 61"/>
+                    <pic:cNvPr id="0" name="Picture 1"/>
                     <pic:cNvPicPr>
                       <a:picLocks noChangeAspect="1" noChangeArrowheads="1"/>
                     </pic:cNvPicPr>
                   </pic:nvPicPr>
                   <pic:blipFill>
-                    <a:blip r:embed="rId19" cstate="print"/>
+                    <a:blip r:embed="rId20" cstate="print"/>
                     <a:srcRect/>
                     <a:stretch>
                       <a:fillRect/>
@@ -3606,7 +2986,7 @@
                   <pic:spPr bwMode="auto">
                     <a:xfrm>
                       <a:off x="0" y="0"/>
-                      <a:ext cx="3910723" cy="1013007"/>
+                      <a:ext cx="4477686" cy="913939"/>
                     </a:xfrm>
                     <a:prstGeom prst="rect">
                       <a:avLst/>
@@ -3787,7 +3167,7 @@
                     </pic:cNvPicPr>
                   </pic:nvPicPr>
                   <pic:blipFill>
-                    <a:blip r:embed="rId20" cstate="print"/>
+                    <a:blip r:embed="rId21" cstate="print"/>
                     <a:srcRect/>
                     <a:stretch>
                       <a:fillRect/>
@@ -3827,6 +3207,7 @@
         <w:rPr>
           <w:rFonts w:cstheme="minorHAnsi"/>
         </w:rPr>
+        <w:lastRenderedPageBreak/>
         <w:t xml:space="preserve">Şekil – </w:t>
       </w:r>
       <w:r>
@@ -3947,7 +3328,7 @@
                     </pic:cNvPicPr>
                   </pic:nvPicPr>
                   <pic:blipFill>
-                    <a:blip r:embed="rId21" cstate="print"/>
+                    <a:blip r:embed="rId22" cstate="print"/>
                     <a:srcRect/>
                     <a:stretch>
                       <a:fillRect/>
@@ -4012,6 +3393,268 @@
     </w:p>
     <w:p>
       <w:pPr>
+        <w:jc w:val="both"/>
+        <w:rPr>
+          <w:rFonts w:ascii="Times New Roman" w:hAnsi="Times New Roman" w:cs="Times New Roman"/>
+          <w:b/>
+        </w:rPr>
+      </w:pPr>
+      <w:r>
+        <w:rPr>
+          <w:rFonts w:ascii="Times New Roman" w:hAnsi="Times New Roman" w:cs="Times New Roman"/>
+          <w:b/>
+        </w:rPr>
+        <w:t>2.2 MPI ile Paralel programlama yaparken çekirdek sayısının etkisi</w:t>
+      </w:r>
+    </w:p>
+    <w:p>
+      <w:r>
+        <w:rPr>
+          <w:rFonts w:ascii="Times New Roman" w:hAnsi="Times New Roman" w:cs="Times New Roman"/>
+          <w:b/>
+        </w:rPr>
+        <w:tab/>
+      </w:r>
+      <w:r>
+        <w:t>Linux ortamında MPI kütüphanesi ile matris çarpımı yaparken, en performanslı çarpımın kaç çekirdekte çalıştığını bulmak için, 1000*1000 boyutunda ki matrisleri çarparken 2, 4 ve 8 çekirdek üzerinde çalıştırılarak zamanları ölçüldü</w:t>
+      </w:r>
+      <w:r>
+        <w:t>.</w:t>
+      </w:r>
+      <w:r>
+        <w:t xml:space="preserve"> </w:t>
+      </w:r>
+    </w:p>
+    <w:p>
+      <w:pPr>
+        <w:jc w:val="center"/>
+      </w:pPr>
+      <w:r>
+        <w:rPr>
+          <w:noProof/>
+          <w:lang w:eastAsia="tr-TR"/>
+        </w:rPr>
+        <w:drawing>
+          <wp:inline distT="0" distB="0" distL="0" distR="0">
+            <wp:extent cx="3801796" cy="2624446"/>
+            <wp:effectExtent l="19050" t="0" r="8204" b="0"/>
+            <wp:docPr id="3" name="Resim 5" descr="C:\Users\ogulc\Desktop\matrixmultiplication\Parallel and Distributed System Programming\mpi\bar-graph (3).png"/>
+            <wp:cNvGraphicFramePr>
+              <a:graphicFrameLocks xmlns:a="http://schemas.openxmlformats.org/drawingml/2006/main" noChangeAspect="1"/>
+            </wp:cNvGraphicFramePr>
+            <a:graphic xmlns:a="http://schemas.openxmlformats.org/drawingml/2006/main">
+              <a:graphicData uri="http://schemas.openxmlformats.org/drawingml/2006/picture">
+                <pic:pic xmlns:pic="http://schemas.openxmlformats.org/drawingml/2006/picture">
+                  <pic:nvPicPr>
+                    <pic:cNvPr id="0" name="Picture 5" descr="C:\Users\ogulc\Desktop\matrixmultiplication\Parallel and Distributed System Programming\mpi\bar-graph (3).png"/>
+                    <pic:cNvPicPr>
+                      <a:picLocks noChangeAspect="1" noChangeArrowheads="1"/>
+                    </pic:cNvPicPr>
+                  </pic:nvPicPr>
+                  <pic:blipFill>
+                    <a:blip r:embed="rId23" cstate="print"/>
+                    <a:srcRect/>
+                    <a:stretch>
+                      <a:fillRect/>
+                    </a:stretch>
+                  </pic:blipFill>
+                  <pic:spPr bwMode="auto">
+                    <a:xfrm>
+                      <a:off x="0" y="0"/>
+                      <a:ext cx="3804346" cy="2626207"/>
+                    </a:xfrm>
+                    <a:prstGeom prst="rect">
+                      <a:avLst/>
+                    </a:prstGeom>
+                    <a:noFill/>
+                    <a:ln w="9525">
+                      <a:noFill/>
+                      <a:miter lim="800000"/>
+                      <a:headEnd/>
+                      <a:tailEnd/>
+                    </a:ln>
+                  </pic:spPr>
+                </pic:pic>
+              </a:graphicData>
+            </a:graphic>
+          </wp:inline>
+        </w:drawing>
+      </w:r>
+    </w:p>
+    <w:p>
+      <w:pPr>
+        <w:jc w:val="center"/>
+      </w:pPr>
+      <w:r>
+        <w:t>Şekil – 15 Çekirdek sayına göre zaman grafiği</w:t>
+      </w:r>
+    </w:p>
+    <w:p>
+      <w:pPr>
+        <w:ind w:firstLine="708"/>
+      </w:pPr>
+      <w:r>
+        <w:t>Yapılan çalışma ile en performanslı matris çarpımının 2 çekirdekte olduğu anlaşıldı. Şekil – 15’de bu durum incelenebilir.  Çekirdek sayısı arttıkça, zamanda çekirdek sayısına göre doğrusal artmaktadır.</w:t>
+      </w:r>
+    </w:p>
+    <w:p>
+      <w:pPr>
+        <w:jc w:val="both"/>
+        <w:rPr>
+          <w:rFonts w:ascii="Times New Roman" w:hAnsi="Times New Roman" w:cs="Times New Roman"/>
+          <w:b/>
+        </w:rPr>
+      </w:pPr>
+      <w:r>
+        <w:rPr>
+          <w:rFonts w:ascii="Times New Roman" w:hAnsi="Times New Roman" w:cs="Times New Roman"/>
+          <w:b/>
+        </w:rPr>
+        <w:t>2.3 Paralel programlama ile Seri Programlanın karşılaştırılması</w:t>
+      </w:r>
+    </w:p>
+    <w:p>
+      <w:pPr>
+        <w:jc w:val="both"/>
+        <w:rPr>
+          <w:rFonts w:cstheme="minorHAnsi"/>
+        </w:rPr>
+      </w:pPr>
+      <w:r>
+        <w:rPr>
+          <w:rFonts w:ascii="Times New Roman" w:hAnsi="Times New Roman" w:cs="Times New Roman"/>
+          <w:b/>
+        </w:rPr>
+        <w:tab/>
+      </w:r>
+      <w:r>
+        <w:rPr>
+          <w:rFonts w:cstheme="minorHAnsi"/>
+        </w:rPr>
+        <w:t>MPI kütüphanesi ile Paralel programlama yapmadan önce yapılan çalışmalarda, seri programlama ile matris çarpımlarının zamanları ölçülmüştü. Seri programlama ve Paralel programlama ile yapılan matris çarpımlarında, seri programlama daha hızlı çalışmıştır. Sebebi ise Paralel programlama yaptığımız Linux ortamı, Windows bilgisayara üzerine kurulmuş sanal bir işletim sistemidir. Ayrıca Linux bilgisayara ayırmış olduğumuz bellek Windows bilgisayara göre daha düşüktür. Ayrıca MPI kütüphanesinde çekirdekler arasında işlem yaparken haberleşme zamanı da olduğu için performans anlamında Seri programlama daha hızlı çalışmıştır.</w:t>
+      </w:r>
+      <w:r>
+        <w:rPr>
+          <w:rFonts w:cstheme="minorHAnsi"/>
+        </w:rPr>
+        <w:t xml:space="preserve"> </w:t>
+      </w:r>
+    </w:p>
+    <w:p>
+      <w:pPr>
+        <w:jc w:val="both"/>
+        <w:rPr>
+          <w:rFonts w:cstheme="minorHAnsi"/>
+        </w:rPr>
+      </w:pPr>
+    </w:p>
+    <w:p>
+      <w:pPr>
+        <w:ind w:firstLine="708"/>
+        <w:jc w:val="both"/>
+        <w:rPr>
+          <w:rFonts w:cstheme="minorHAnsi"/>
+        </w:rPr>
+      </w:pPr>
+      <w:r>
+        <w:rPr>
+          <w:rFonts w:cstheme="minorHAnsi"/>
+        </w:rPr>
+        <w:t>Küçük boyutlu matrislerde, performans anlamında, zaman aralıkları birbirine yakındır. Fakat matris boyutu büyüdükçe arada ki zaman farkı ‘</w:t>
+      </w:r>
+      <w:r>
+        <w:rPr>
+          <w:rFonts w:cstheme="minorHAnsi"/>
+        </w:rPr>
+        <w:t>eksponansiyel</w:t>
+      </w:r>
+      <w:r>
+        <w:rPr>
+          <w:rFonts w:cstheme="minorHAnsi"/>
+        </w:rPr>
+        <w:t xml:space="preserve">’ olarak büyümektedir. Seri ve Paralel programlamayı karşılaştırdığımız matris boyutu – zaman grafiği aşağıda ki şekildedir. </w:t>
+      </w:r>
+    </w:p>
+    <w:p>
+      <w:pPr>
+        <w:pStyle w:val="ListeParagraf"/>
+        <w:ind w:left="2136" w:firstLine="696"/>
+        <w:rPr>
+          <w:rFonts w:cstheme="minorHAnsi"/>
+        </w:rPr>
+      </w:pPr>
+    </w:p>
+    <w:p>
+      <w:pPr>
+        <w:jc w:val="center"/>
+        <w:rPr>
+          <w:rFonts w:cstheme="minorHAnsi"/>
+        </w:rPr>
+      </w:pPr>
+      <w:r>
+        <w:rPr>
+          <w:rFonts w:cstheme="minorHAnsi"/>
+          <w:noProof/>
+          <w:lang w:eastAsia="tr-TR"/>
+        </w:rPr>
+        <w:drawing>
+          <wp:inline distT="0" distB="0" distL="0" distR="0">
+            <wp:extent cx="4458909" cy="3075710"/>
+            <wp:effectExtent l="19050" t="0" r="0" b="0"/>
+            <wp:docPr id="6" name="Resim 6" descr="C:\Users\ogulc\Desktop\matrixmultiplication\Parallel and Distributed System Programming\mpi\bar-graph (2).png"/>
+            <wp:cNvGraphicFramePr>
+              <a:graphicFrameLocks xmlns:a="http://schemas.openxmlformats.org/drawingml/2006/main" noChangeAspect="1"/>
+            </wp:cNvGraphicFramePr>
+            <a:graphic xmlns:a="http://schemas.openxmlformats.org/drawingml/2006/main">
+              <a:graphicData uri="http://schemas.openxmlformats.org/drawingml/2006/picture">
+                <pic:pic xmlns:pic="http://schemas.openxmlformats.org/drawingml/2006/picture">
+                  <pic:nvPicPr>
+                    <pic:cNvPr id="0" name="Picture 6" descr="C:\Users\ogulc\Desktop\matrixmultiplication\Parallel and Distributed System Programming\mpi\bar-graph (2).png"/>
+                    <pic:cNvPicPr>
+                      <a:picLocks noChangeAspect="1" noChangeArrowheads="1"/>
+                    </pic:cNvPicPr>
+                  </pic:nvPicPr>
+                  <pic:blipFill>
+                    <a:blip r:embed="rId24" cstate="print"/>
+                    <a:srcRect/>
+                    <a:stretch>
+                      <a:fillRect/>
+                    </a:stretch>
+                  </pic:blipFill>
+                  <pic:spPr bwMode="auto">
+                    <a:xfrm>
+                      <a:off x="0" y="0"/>
+                      <a:ext cx="4463823" cy="3079100"/>
+                    </a:xfrm>
+                    <a:prstGeom prst="rect">
+                      <a:avLst/>
+                    </a:prstGeom>
+                    <a:noFill/>
+                    <a:ln w="9525">
+                      <a:noFill/>
+                      <a:miter lim="800000"/>
+                      <a:headEnd/>
+                      <a:tailEnd/>
+                    </a:ln>
+                  </pic:spPr>
+                </pic:pic>
+              </a:graphicData>
+            </a:graphic>
+          </wp:inline>
+        </w:drawing>
+      </w:r>
+    </w:p>
+    <w:p>
+      <w:pPr>
+        <w:jc w:val="center"/>
+      </w:pPr>
+      <w:r>
+        <w:t>Şekil – 16 Seri ve Paralel Programlamanın zamansal karşılaştırılması</w:t>
+      </w:r>
+    </w:p>
+    <w:p>
+      <w:pPr>
+        <w:jc w:val="center"/>
         <w:rPr>
           <w:rFonts w:cstheme="minorHAnsi"/>
         </w:rPr>
@@ -4054,37 +3697,8 @@
         </w:rPr>
         <w:t xml:space="preserve"> </w:t>
       </w:r>
-      <w:proofErr w:type="spellStart"/>
-      <w:r>
-        <w:t>Young</w:t>
-      </w:r>
-      <w:proofErr w:type="spellEnd"/>
-      <w:r>
-        <w:t xml:space="preserve"> C.Y. </w:t>
-      </w:r>
-      <w:proofErr w:type="spellStart"/>
-      <w:r>
-        <w:t>Precalculus</w:t>
-      </w:r>
-      <w:proofErr w:type="spellEnd"/>
-      <w:r>
-        <w:t xml:space="preserve">. John </w:t>
-      </w:r>
-      <w:proofErr w:type="spellStart"/>
-      <w:r>
-        <w:t>Wiley</w:t>
-      </w:r>
-      <w:proofErr w:type="spellEnd"/>
-      <w:r>
-        <w:t xml:space="preserve"> </w:t>
-      </w:r>
-      <w:proofErr w:type="spellStart"/>
-      <w:r>
-        <w:t>Sons</w:t>
-      </w:r>
-      <w:proofErr w:type="spellEnd"/>
-      <w:r>
-        <w:t>, 2010.</w:t>
+      <w:r>
+        <w:t>Young C.Y. Precalculus. John Wiley Sons, 2010.</w:t>
       </w:r>
       <w:r>
         <w:rPr>
@@ -4098,268 +3712,16 @@
       </w:r>
     </w:p>
     <w:p>
-      <w:r>
-        <w:rPr>
-          <w:rFonts w:ascii="Times" w:hAnsi="Times" w:cs="Times"/>
-          <w:color w:val="000000"/>
+      <w:pPr>
+        <w:rPr>
+          <w:rFonts w:cstheme="minorHAnsi"/>
+        </w:rPr>
+      </w:pPr>
+      <w:r>
+        <w:rPr>
+          <w:rFonts w:cstheme="minorHAnsi"/>
         </w:rPr>
         <w:t>2.</w:t>
-      </w:r>
-      <w:r>
-        <w:rPr>
-          <w:rFonts w:eastAsia="Times New Roman"/>
-        </w:rPr>
-        <w:t xml:space="preserve"> </w:t>
-      </w:r>
-      <w:proofErr w:type="spellStart"/>
-      <w:r>
-        <w:t>Leise</w:t>
-      </w:r>
-      <w:proofErr w:type="spellEnd"/>
-      <w:r>
-        <w:t xml:space="preserve"> K.B.T. </w:t>
-      </w:r>
-      <w:proofErr w:type="spellStart"/>
-      <w:r>
-        <w:t>The</w:t>
-      </w:r>
-      <w:proofErr w:type="spellEnd"/>
-      <w:r>
-        <w:t xml:space="preserve"> </w:t>
-      </w:r>
-      <w:proofErr w:type="spellStart"/>
-      <w:r>
-        <w:t>linear</w:t>
-      </w:r>
-      <w:proofErr w:type="spellEnd"/>
-      <w:r>
-        <w:t xml:space="preserve"> </w:t>
-      </w:r>
-      <w:proofErr w:type="spellStart"/>
-      <w:r>
-        <w:t>algebra</w:t>
-      </w:r>
-      <w:proofErr w:type="spellEnd"/>
-      <w:r>
-        <w:t xml:space="preserve"> </w:t>
-      </w:r>
-      <w:proofErr w:type="spellStart"/>
-      <w:r>
-        <w:t>behind</w:t>
-      </w:r>
-      <w:proofErr w:type="spellEnd"/>
-      <w:r>
-        <w:t xml:space="preserve"> </w:t>
-      </w:r>
-      <w:proofErr w:type="spellStart"/>
-      <w:r>
-        <w:t>Google</w:t>
-      </w:r>
-      <w:proofErr w:type="spellEnd"/>
-      <w:r>
-        <w:t xml:space="preserve">, SIAM </w:t>
-      </w:r>
-      <w:proofErr w:type="spellStart"/>
-      <w:r>
-        <w:t>Review</w:t>
-      </w:r>
-      <w:proofErr w:type="spellEnd"/>
-      <w:r>
-        <w:t xml:space="preserve">, </w:t>
-      </w:r>
-      <w:proofErr w:type="gramStart"/>
-      <w:r>
-        <w:t>48:3</w:t>
-      </w:r>
-      <w:proofErr w:type="gramEnd"/>
-      <w:r>
-        <w:t xml:space="preserve"> 569-581, 2006</w:t>
-      </w:r>
-    </w:p>
-    <w:p>
-      <w:pPr>
-        <w:widowControl w:val="0"/>
-        <w:autoSpaceDE w:val="0"/>
-        <w:autoSpaceDN w:val="0"/>
-        <w:adjustRightInd w:val="0"/>
-        <w:spacing w:after="240" w:line="320" w:lineRule="atLeast"/>
-      </w:pPr>
-      <w:r>
-        <w:rPr>
-          <w:rFonts w:ascii="Times New Roman" w:eastAsia="Times New Roman" w:hAnsi="Times New Roman" w:cs="Times New Roman"/>
-          <w:lang w:eastAsia="tr-TR"/>
-        </w:rPr>
-        <w:t>3.</w:t>
-      </w:r>
-      <w:r>
-        <w:rPr>
-          <w:rFonts w:ascii="Times New Roman" w:hAnsi="Times New Roman" w:cs="Times New Roman"/>
-          <w:color w:val="000000"/>
-          <w:sz w:val="26"/>
-          <w:szCs w:val="26"/>
-        </w:rPr>
-        <w:t xml:space="preserve"> </w:t>
-      </w:r>
-      <w:proofErr w:type="spellStart"/>
-      <w:r>
-        <w:t>Godsil</w:t>
-      </w:r>
-      <w:proofErr w:type="spellEnd"/>
-      <w:r>
-        <w:t xml:space="preserve"> C.R. </w:t>
-      </w:r>
-      <w:proofErr w:type="spellStart"/>
-      <w:r>
-        <w:t>Gordon</w:t>
-      </w:r>
-      <w:proofErr w:type="spellEnd"/>
-      <w:r>
-        <w:t xml:space="preserve"> </w:t>
-      </w:r>
-      <w:proofErr w:type="spellStart"/>
-      <w:r>
-        <w:t>Algebraic</w:t>
-      </w:r>
-      <w:proofErr w:type="spellEnd"/>
-      <w:r>
-        <w:t xml:space="preserve"> </w:t>
-      </w:r>
-      <w:proofErr w:type="spellStart"/>
-      <w:r>
-        <w:t>Graph</w:t>
-      </w:r>
-      <w:proofErr w:type="spellEnd"/>
-      <w:r>
-        <w:t xml:space="preserve"> </w:t>
-      </w:r>
-      <w:proofErr w:type="spellStart"/>
-      <w:r>
-        <w:t>Theory</w:t>
-      </w:r>
-      <w:proofErr w:type="spellEnd"/>
-      <w:r>
-        <w:t xml:space="preserve">, </w:t>
-      </w:r>
-      <w:proofErr w:type="spellStart"/>
-      <w:r>
-        <w:t>Springer</w:t>
-      </w:r>
-      <w:proofErr w:type="spellEnd"/>
-      <w:r>
-        <w:t>-</w:t>
-      </w:r>
-      <w:proofErr w:type="spellStart"/>
-      <w:r>
-        <w:t>Verlag</w:t>
-      </w:r>
-      <w:proofErr w:type="spellEnd"/>
-      <w:r>
-        <w:t>, 2004.</w:t>
-      </w:r>
-    </w:p>
-    <w:p>
-      <w:pPr>
-        <w:widowControl w:val="0"/>
-        <w:autoSpaceDE w:val="0"/>
-        <w:autoSpaceDN w:val="0"/>
-        <w:adjustRightInd w:val="0"/>
-        <w:spacing w:after="240" w:line="320" w:lineRule="atLeast"/>
-        <w:rPr>
-          <w:rFonts w:ascii="Times New Roman" w:hAnsi="Times New Roman" w:cs="Times New Roman"/>
-        </w:rPr>
-      </w:pPr>
-      <w:r>
-        <w:rPr>
-          <w:rFonts w:ascii="Times New Roman" w:hAnsi="Times New Roman" w:cs="Times New Roman"/>
-        </w:rPr>
-        <w:t>4.</w:t>
-      </w:r>
-      <w:r>
-        <w:t xml:space="preserve"> </w:t>
-      </w:r>
-      <w:hyperlink r:id="rId22" w:history="1">
-        <w:r>
-          <w:rPr>
-            <w:rStyle w:val="Kpr"/>
-            <w:rFonts w:ascii="Times New Roman" w:hAnsi="Times New Roman" w:cs="Times New Roman"/>
-          </w:rPr>
-          <w:t>https://www.d.umn.edu/~gshute/arch/loop-unrolling.xhtml</w:t>
-        </w:r>
-      </w:hyperlink>
-    </w:p>
-    <w:p>
-      <w:pPr>
-        <w:widowControl w:val="0"/>
-        <w:autoSpaceDE w:val="0"/>
-        <w:autoSpaceDN w:val="0"/>
-        <w:adjustRightInd w:val="0"/>
-        <w:spacing w:after="240" w:line="320" w:lineRule="atLeast"/>
-        <w:rPr>
-          <w:rFonts w:ascii="Times New Roman" w:hAnsi="Times New Roman" w:cs="Times New Roman"/>
-        </w:rPr>
-      </w:pPr>
-      <w:r>
-        <w:rPr>
-          <w:rFonts w:ascii="Times New Roman" w:hAnsi="Times New Roman" w:cs="Times New Roman"/>
-        </w:rPr>
-        <w:t>5.</w:t>
-      </w:r>
-      <w:hyperlink r:id="rId23" w:history="1">
-        <w:r>
-          <w:rPr>
-            <w:rStyle w:val="Kpr"/>
-            <w:rFonts w:ascii="Times New Roman" w:hAnsi="Times New Roman" w:cs="Times New Roman"/>
-          </w:rPr>
-          <w:t>http://astroa.physics.metu.edu.tr/MANUALS/intel_ifc/mergedProjects/optaps_for/common/optaps_hlo_unrl.htm</w:t>
-        </w:r>
-      </w:hyperlink>
-    </w:p>
-    <w:p>
-      <w:pPr>
-        <w:widowControl w:val="0"/>
-        <w:autoSpaceDE w:val="0"/>
-        <w:autoSpaceDN w:val="0"/>
-        <w:adjustRightInd w:val="0"/>
-        <w:spacing w:after="240" w:line="320" w:lineRule="atLeast"/>
-        <w:rPr>
-          <w:rFonts w:ascii="Times New Roman" w:hAnsi="Times New Roman" w:cs="Times New Roman"/>
-        </w:rPr>
-      </w:pPr>
-      <w:r>
-        <w:rPr>
-          <w:rFonts w:ascii="Times New Roman" w:hAnsi="Times New Roman" w:cs="Times New Roman"/>
-        </w:rPr>
-        <w:t>6.</w:t>
-      </w:r>
-      <w:r>
-        <w:t xml:space="preserve"> </w:t>
-      </w:r>
-      <w:hyperlink r:id="rId24" w:history="1">
-        <w:r>
-          <w:rPr>
-            <w:rStyle w:val="Kpr"/>
-            <w:rFonts w:ascii="Times New Roman" w:hAnsi="Times New Roman" w:cs="Times New Roman"/>
-          </w:rPr>
-          <w:t>https://www.geeksforgeeks.org/loop-unrolling/</w:t>
-        </w:r>
-      </w:hyperlink>
-    </w:p>
-    <w:p>
-      <w:pPr>
-        <w:widowControl w:val="0"/>
-        <w:autoSpaceDE w:val="0"/>
-        <w:autoSpaceDN w:val="0"/>
-        <w:adjustRightInd w:val="0"/>
-        <w:spacing w:after="240" w:line="320" w:lineRule="atLeast"/>
-        <w:rPr>
-          <w:rFonts w:ascii="Times New Roman" w:hAnsi="Times New Roman" w:cs="Times New Roman"/>
-        </w:rPr>
-      </w:pPr>
-      <w:r>
-        <w:rPr>
-          <w:rFonts w:ascii="Times New Roman" w:hAnsi="Times New Roman" w:cs="Times New Roman"/>
-        </w:rPr>
-        <w:t>7.</w:t>
       </w:r>
       <w:r>
         <w:t xml:space="preserve"> </w:t>
@@ -4368,31 +3730,17 @@
         <w:r>
           <w:rPr>
             <w:rStyle w:val="Kpr"/>
-            <w:rFonts w:ascii="Times New Roman" w:hAnsi="Times New Roman" w:cs="Times New Roman"/>
           </w:rPr>
-          <w:t>https://www.includehelp.com/articles/threading-in-c-programming-language-with-gcc-linux.aspx</w:t>
+          <w:t>https://www.open-mpi.org/faq/?category=mpi-apps</w:t>
         </w:r>
       </w:hyperlink>
     </w:p>
     <w:p>
-      <w:pPr>
-        <w:widowControl w:val="0"/>
-        <w:autoSpaceDE w:val="0"/>
-        <w:autoSpaceDN w:val="0"/>
-        <w:adjustRightInd w:val="0"/>
-        <w:spacing w:after="240" w:line="320" w:lineRule="atLeast"/>
-        <w:rPr>
-          <w:rFonts w:ascii="Times New Roman" w:hAnsi="Times New Roman" w:cs="Times New Roman"/>
-          <w:color w:val="000000"/>
-          <w:sz w:val="26"/>
-          <w:szCs w:val="26"/>
-        </w:rPr>
-      </w:pPr>
-      <w:r>
-        <w:rPr>
-          <w:rFonts w:ascii="Times New Roman" w:hAnsi="Times New Roman" w:cs="Times New Roman"/>
-        </w:rPr>
-        <w:t>8.</w:t>
+      <w:r>
+        <w:rPr>
+          <w:rFonts w:cstheme="minorHAnsi"/>
+        </w:rPr>
+        <w:t>3.</w:t>
       </w:r>
       <w:r>
         <w:t xml:space="preserve"> </w:t>
@@ -4401,9 +3749,8 @@
         <w:r>
           <w:rPr>
             <w:rStyle w:val="Kpr"/>
-            <w:rFonts w:ascii="Times New Roman" w:hAnsi="Times New Roman" w:cs="Times New Roman"/>
           </w:rPr>
-          <w:t>https://www.tutorialspoint.com/multithreading-in-c</w:t>
+          <w:t>http://www.csharpnedir.com/articles/read/?id=473</w:t>
         </w:r>
       </w:hyperlink>
     </w:p>
@@ -4413,39 +3760,20 @@
           <w:rFonts w:cstheme="minorHAnsi"/>
         </w:rPr>
       </w:pPr>
-    </w:p>
-    <w:p>
-      <w:pPr>
-        <w:pStyle w:val="ListeParagraf"/>
-        <w:ind w:left="2136" w:firstLine="696"/>
-        <w:rPr>
-          <w:rFonts w:cstheme="minorHAnsi"/>
-        </w:rPr>
-      </w:pPr>
-    </w:p>
-    <w:p>
-      <w:pPr>
-        <w:rPr>
-          <w:rFonts w:cstheme="minorHAnsi"/>
-        </w:rPr>
-      </w:pPr>
-    </w:p>
-    <w:p>
-      <w:pPr>
-        <w:rPr>
-          <w:rFonts w:cstheme="minorHAnsi"/>
-        </w:rPr>
-      </w:pPr>
-    </w:p>
-    <w:p>
-      <w:pPr>
-        <w:pStyle w:val="ListeParagraf"/>
-        <w:ind w:left="1440"/>
-        <w:jc w:val="center"/>
-        <w:rPr>
-          <w:rFonts w:cstheme="minorHAnsi"/>
-        </w:rPr>
-      </w:pPr>
+      <w:r>
+        <w:t>4.</w:t>
+      </w:r>
+      <w:r>
+        <w:t xml:space="preserve"> </w:t>
+      </w:r>
+      <w:hyperlink r:id="rId27" w:history="1">
+        <w:r>
+          <w:rPr>
+            <w:rStyle w:val="Kpr"/>
+          </w:rPr>
+          <w:t>http://www.csharpnedir.com/articles/read/?id=481</w:t>
+        </w:r>
+      </w:hyperlink>
     </w:p>
     <w:p>
       <w:pPr>
@@ -6226,7 +5554,7 @@
 </file>
 
 <file path=customXml/itemProps1.xml><?xml version="1.0" encoding="utf-8"?>
-<ds:datastoreItem xmlns:ds="http://schemas.openxmlformats.org/officeDocument/2006/customXml" ds:itemID="{5141E3A2-93D3-4ED3-A83F-A61DD474584A}">
+<ds:datastoreItem xmlns:ds="http://schemas.openxmlformats.org/officeDocument/2006/customXml" ds:itemID="{6CCC9472-D067-457C-AE8B-3C330B208F6F}">
   <ds:schemaRefs>
     <ds:schemaRef ds:uri="http://schemas.openxmlformats.org/officeDocument/2006/bibliography"/>
   </ds:schemaRefs>

</xml_diff>